<commit_message>
Update Info : Index.html
</commit_message>
<xml_diff>
--- a/PetunjukTeknisRoboticCompetition.docx
+++ b/PetunjukTeknisRoboticCompetition.docx
@@ -182,13 +182,7 @@
         <w:ind w:firstLine="360"/>
       </w:pPr>
       <w:r>
-        <w:t xml:space="preserve">Panduan teknis </w:t>
-      </w:r>
-      <w:r>
-        <w:t>ini akan</w:t>
-      </w:r>
-      <w:r>
-        <w:t xml:space="preserve"> memberikan langkah-langkah rinci untuk mempersiapkan diri dan robot Anda, mulai dari desain robot hingga strategi lomba. Penting untuk memahami peraturan lomba dan memiliki pemahaman yang kuat tentang perangkat keras dan perangkat lunak yang digunakan dalam robot Anda.</w:t>
+        <w:t>Panduan teknis ini akan memberikan langkah-langkah rinci untuk mempersiapkan diri dan robot Anda, mulai dari desain robot hingga strategi lomba. Penting untuk memahami peraturan lomba dan memiliki pemahaman yang kuat tentang perangkat keras dan perangkat lunak yang digunakan dalam robot Anda.</w:t>
       </w:r>
     </w:p>
     <w:p>
@@ -455,10 +449,7 @@
         <w:t>Sensor Inframerah:</w:t>
       </w:r>
       <w:r>
-        <w:t xml:space="preserve"> </w:t>
-      </w:r>
-      <w:r>
-        <w:t>Sensor inframerah adalah salah satu sensor yang paling umum digunakan dalam robot line follower. Sensor ini mengirimkan sinar inframerah dan mendeteksi refleksi dari permukaan. Ketika sensor mendeteksi garis lintasan yang lebih gelap (biasanya berwarna hitam) pada latar belakang yang lebih cerah (biasanya berwarna putih), sensor akan memberikan sinyal digital yang mengindikasikan keberadaan garis atau tidak.</w:t>
+        <w:t xml:space="preserve"> Sensor inframerah adalah salah satu sensor yang paling umum digunakan dalam robot line follower. Sensor ini mengirimkan sinar inframerah dan mendeteksi refleksi dari permukaan. Ketika sensor mendeteksi garis lintasan yang lebih gelap (biasanya berwarna hitam) pada latar belakang yang lebih cerah (biasanya berwarna putih), sensor akan memberikan sinyal digital yang mengindikasikan keberadaan garis atau tidak.</w:t>
       </w:r>
     </w:p>
     <w:p>
@@ -474,10 +465,7 @@
         <w:t>Sensor Berbasis Komputer Vision:</w:t>
       </w:r>
       <w:r>
-        <w:t xml:space="preserve"> </w:t>
-      </w:r>
-      <w:r>
-        <w:t>Sensor berbasis komputer vision menggunakan kamera atau sensor gambar untuk mengenali dan mengikuti jalur garis pada lintasan. Robot menggunakan pemrosesan gambar dan algoritma pengolahan citra untuk mengidentifikasi jalur garis hitam pada latar belakang yang lebih cerah. Sensor berbasis komputer vision memungkinkan robot untuk mengikuti jalur dengan tingkat akurasi yang tinggi dan kemampuan beradaptasi dengan berbagai kondisi lintasan.</w:t>
+        <w:t xml:space="preserve"> Sensor berbasis komputer vision menggunakan kamera atau sensor gambar untuk mengenali dan mengikuti jalur garis pada lintasan. Robot menggunakan pemrosesan gambar dan algoritma pengolahan citra untuk mengidentifikasi jalur garis hitam pada latar belakang yang lebih cerah. Sensor berbasis komputer vision memungkinkan robot untuk mengikuti jalur dengan tingkat akurasi yang tinggi dan kemampuan beradaptasi dengan berbagai kondisi lintasan.</w:t>
       </w:r>
     </w:p>
     <w:p>
@@ -494,10 +482,7 @@
         <w:t>Sensor Inframerah Reflektif:</w:t>
       </w:r>
       <w:r>
-        <w:t xml:space="preserve"> </w:t>
-      </w:r>
-      <w:r>
-        <w:t>Sensor inframerah reflektif menggunakan sepasang emitter (pemancar) dan receiver (penerima) inframerah. Pemancar mengirimkan sinar inframerah ke permukaan lintasan, dan penerima mendeteksi pantulan sinar tersebut. Sensor ini digunakan untuk mendeteksi reflektivitas lintasan, dan ketika garis hitam diidentifikasi, sensor akan memberikan sinyal digital.</w:t>
+        <w:t xml:space="preserve"> Sensor inframerah reflektif menggunakan sepasang emitter (pemancar) dan receiver (penerima) inframerah. Pemancar mengirimkan sinar inframerah ke permukaan lintasan, dan penerima mendeteksi pantulan sinar tersebut. Sensor ini digunakan untuk mendeteksi reflektivitas lintasan, dan ketika garis hitam diidentifikasi, sensor akan memberikan sinyal digital.</w:t>
       </w:r>
     </w:p>
     <w:p>
@@ -513,10 +498,7 @@
         <w:t>Sensor Optik:</w:t>
       </w:r>
       <w:r>
-        <w:t xml:space="preserve"> </w:t>
-      </w:r>
-      <w:r>
-        <w:t>Sensor optik menggunakan cahaya tampak untuk mendeteksi perubahan warna antara garis lintasan dan latar belakang. Ketika sensor optik mendeteksi perbedaan warna, robot akan mengikuti jalur yang sesuai.</w:t>
+        <w:t xml:space="preserve"> Sensor optik menggunakan cahaya tampak untuk mendeteksi perubahan warna antara garis lintasan dan latar belakang. Ketika sensor optik mendeteksi perbedaan warna, robot akan mengikuti jalur yang sesuai.</w:t>
       </w:r>
     </w:p>
     <w:p>
@@ -532,10 +514,7 @@
         <w:t>Sensor Ultrasonik:</w:t>
       </w:r>
       <w:r>
-        <w:t xml:space="preserve"> </w:t>
-      </w:r>
-      <w:r>
-        <w:t>Sensor ultrasonik digunakan untuk mengukur jarak antara robot dan permukaan lintasan. Meskipun bukan sensor garis lintasan konvensional, sensor ultrasonik dapat digunakan untuk menghindari rintangan di lintasan dan membuat perubahan jalur.</w:t>
+        <w:t xml:space="preserve"> Sensor ultrasonik digunakan untuk mengukur jarak antara robot dan permukaan lintasan. Meskipun bukan sensor garis lintasan konvensional, sensor ultrasonik dapat digunakan untuk menghindari rintangan di lintasan dan membuat perubahan jalur.</w:t>
       </w:r>
     </w:p>
     <w:p>
@@ -551,10 +530,7 @@
         <w:t>Sensor Kapasitif:</w:t>
       </w:r>
       <w:r>
-        <w:t xml:space="preserve"> </w:t>
-      </w:r>
-      <w:r>
-        <w:t>Sensor kapasitif dapat digunakan untuk mendeteksi perubahan permittivitas dielektrik antara garis lintasan dan latar belakang. Ini digunakan untuk mengenali perbedaan permittivitas di lintasan yang dapat mengindikasikan keberadaan garis.</w:t>
+        <w:t xml:space="preserve"> Sensor kapasitif dapat digunakan untuk mendeteksi perubahan permittivitas dielektrik antara garis lintasan dan latar belakang. Ini digunakan untuk mengenali perbedaan permittivitas di lintasan yang dapat mengindikasikan keberadaan garis.</w:t>
       </w:r>
     </w:p>
     <w:p>
@@ -570,10 +546,7 @@
         <w:t>Sensor Inframerah Aktif (LiDAR):</w:t>
       </w:r>
       <w:r>
-        <w:t xml:space="preserve"> </w:t>
-      </w:r>
-      <w:r>
-        <w:t>Sensor LiDAR adalah sensor berbasis laser yang mengukur jarak dengan sangat akurat. Dalam robot line follower, LiDAR dapat digunakan untuk mendeteksi rintangan atau mengukur jarak antara robot dan garis lintasan.</w:t>
+        <w:t xml:space="preserve"> Sensor LiDAR adalah sensor berbasis laser yang mengukur jarak dengan sangat akurat. Dalam robot line follower, LiDAR dapat digunakan untuk mendeteksi rintangan atau mengukur jarak antara robot dan garis lintasan.</w:t>
       </w:r>
     </w:p>
     <w:p>
@@ -589,10 +562,7 @@
         <w:t>Sensor Magnetik:</w:t>
       </w:r>
       <w:r>
-        <w:t xml:space="preserve"> </w:t>
-      </w:r>
-      <w:r>
-        <w:t>Sensor magnetik mengukur perubahan medan magnetik di atas permukaan lintasan. Ketika sensor mendeteksi perubahan medan magnetik yang sesuai dengan garis lintasan, robot akan mengikuti jalur tersebut.</w:t>
+        <w:t xml:space="preserve"> Sensor magnetik mengukur perubahan medan magnetik di atas permukaan lintasan. Ketika sensor mendeteksi perubahan medan magnetik yang sesuai dengan garis lintasan, robot akan mengikuti jalur tersebut.</w:t>
       </w:r>
     </w:p>
     <w:p>
@@ -726,6 +696,200 @@
         <w:spacing w:line="360" w:lineRule="auto"/>
       </w:pPr>
       <w:r>
+        <w:t>ARENA LOMBA</w:t>
+      </w:r>
+    </w:p>
+    <w:p>
+      <w:r>
+        <w:rPr>
+          <w:noProof/>
+        </w:rPr>
+        <mc:AlternateContent>
+          <mc:Choice Requires="wps">
+            <w:drawing>
+              <wp:anchor distT="45720" distB="45720" distL="114300" distR="114300" simplePos="0" relativeHeight="251660288" behindDoc="0" locked="0" layoutInCell="1" allowOverlap="1" wp14:anchorId="68D40752" wp14:editId="0C5BBE92">
+                <wp:simplePos x="0" y="0"/>
+                <wp:positionH relativeFrom="column">
+                  <wp:posOffset>3162300</wp:posOffset>
+                </wp:positionH>
+                <wp:positionV relativeFrom="paragraph">
+                  <wp:posOffset>354965</wp:posOffset>
+                </wp:positionV>
+                <wp:extent cx="2628900" cy="1404620"/>
+                <wp:effectExtent l="0" t="0" r="0" b="0"/>
+                <wp:wrapNone/>
+                <wp:docPr id="217" name="Text Box 2"/>
+                <wp:cNvGraphicFramePr>
+                  <a:graphicFrameLocks xmlns:a="http://schemas.openxmlformats.org/drawingml/2006/main"/>
+                </wp:cNvGraphicFramePr>
+                <a:graphic xmlns:a="http://schemas.openxmlformats.org/drawingml/2006/main">
+                  <a:graphicData uri="http://schemas.microsoft.com/office/word/2010/wordprocessingShape">
+                    <wps:wsp>
+                      <wps:cNvSpPr txBox="1">
+                        <a:spLocks noChangeArrowheads="1"/>
+                      </wps:cNvSpPr>
+                      <wps:spPr bwMode="auto">
+                        <a:xfrm>
+                          <a:off x="0" y="0"/>
+                          <a:ext cx="2628900" cy="1404620"/>
+                        </a:xfrm>
+                        <a:prstGeom prst="rect">
+                          <a:avLst/>
+                        </a:prstGeom>
+                        <a:solidFill>
+                          <a:srgbClr val="FFFFFF"/>
+                        </a:solidFill>
+                        <a:ln w="9525">
+                          <a:noFill/>
+                          <a:miter lim="800000"/>
+                          <a:headEnd/>
+                          <a:tailEnd/>
+                        </a:ln>
+                      </wps:spPr>
+                      <wps:txbx>
+                        <w:txbxContent>
+                          <w:p>
+                            <w:pPr>
+                              <w:spacing w:after="0" w:line="240" w:lineRule="auto"/>
+                            </w:pPr>
+                            <w:r>
+                              <w:t xml:space="preserve">1. Arena Lomba menggunakan Garis Hitam dengan lebar 20mm </w:t>
+                            </w:r>
+                          </w:p>
+                          <w:p>
+                            <w:pPr>
+                              <w:spacing w:after="0" w:line="240" w:lineRule="auto"/>
+                            </w:pPr>
+                            <w:r>
+                              <w:t>(Toleransi 1-2 mm)</w:t>
+                            </w:r>
+                          </w:p>
+                          <w:p>
+                            <w:pPr>
+                              <w:spacing w:after="0" w:line="240" w:lineRule="auto"/>
+                            </w:pPr>
+                          </w:p>
+                          <w:p>
+                            <w:pPr>
+                              <w:spacing w:after="0" w:line="240" w:lineRule="auto"/>
+                            </w:pPr>
+                            <w:r>
+                              <w:t>2. Garis putus2 akan dibuat saat pertandingan, dengan jarak putus bervariasi 1 hingga 3 cm</w:t>
+                            </w:r>
+                          </w:p>
+                        </w:txbxContent>
+                      </wps:txbx>
+                      <wps:bodyPr rot="0" vert="horz" wrap="square" lIns="91440" tIns="45720" rIns="91440" bIns="45720" anchor="t" anchorCtr="0">
+                        <a:spAutoFit/>
+                      </wps:bodyPr>
+                    </wps:wsp>
+                  </a:graphicData>
+                </a:graphic>
+                <wp14:sizeRelH relativeFrom="margin">
+                  <wp14:pctWidth>0</wp14:pctWidth>
+                </wp14:sizeRelH>
+                <wp14:sizeRelV relativeFrom="margin">
+                  <wp14:pctHeight>20000</wp14:pctHeight>
+                </wp14:sizeRelV>
+              </wp:anchor>
+            </w:drawing>
+          </mc:Choice>
+          <mc:Fallback>
+            <w:pict>
+              <v:shapetype w14:anchorId="68D40752" id="_x0000_t202" coordsize="21600,21600" o:spt="202" path="m,l,21600r21600,l21600,xe">
+                <v:stroke joinstyle="miter"/>
+                <v:path gradientshapeok="t" o:connecttype="rect"/>
+              </v:shapetype>
+              <v:shape id="Text Box 2" o:spid="_x0000_s1026" type="#_x0000_t202" style="position:absolute;left:0;text-align:left;margin-left:249pt;margin-top:27.95pt;width:207pt;height:110.6pt;z-index:251660288;visibility:visible;mso-wrap-style:square;mso-width-percent:0;mso-height-percent:200;mso-wrap-distance-left:9pt;mso-wrap-distance-top:3.6pt;mso-wrap-distance-right:9pt;mso-wrap-distance-bottom:3.6pt;mso-position-horizontal:absolute;mso-position-horizontal-relative:text;mso-position-vertical:absolute;mso-position-vertical-relative:text;mso-width-percent:0;mso-height-percent:200;mso-width-relative:margin;mso-height-relative:margin;v-text-anchor:top" o:gfxdata="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" stroked="f">
+                <v:textbox style="mso-fit-shape-to-text:t">
+                  <w:txbxContent>
+                    <w:p>
+                      <w:pPr>
+                        <w:spacing w:after="0" w:line="240" w:lineRule="auto"/>
+                      </w:pPr>
+                      <w:r>
+                        <w:t xml:space="preserve">1. Arena Lomba menggunakan Garis Hitam dengan lebar 20mm </w:t>
+                      </w:r>
+                    </w:p>
+                    <w:p>
+                      <w:pPr>
+                        <w:spacing w:after="0" w:line="240" w:lineRule="auto"/>
+                      </w:pPr>
+                      <w:r>
+                        <w:t>(Toleransi 1-2 mm)</w:t>
+                      </w:r>
+                    </w:p>
+                    <w:p>
+                      <w:pPr>
+                        <w:spacing w:after="0" w:line="240" w:lineRule="auto"/>
+                      </w:pPr>
+                    </w:p>
+                    <w:p>
+                      <w:pPr>
+                        <w:spacing w:after="0" w:line="240" w:lineRule="auto"/>
+                      </w:pPr>
+                      <w:r>
+                        <w:t>2. Garis putus2 akan dibuat saat pertandingan, dengan jarak putus bervariasi 1 hingga 3 cm</w:t>
+                      </w:r>
+                    </w:p>
+                  </w:txbxContent>
+                </v:textbox>
+              </v:shape>
+            </w:pict>
+          </mc:Fallback>
+        </mc:AlternateContent>
+      </w:r>
+      <w:r>
+        <w:rPr>
+          <w:noProof/>
+        </w:rPr>
+        <w:drawing>
+          <wp:inline distT="0" distB="0" distL="0" distR="0" wp14:anchorId="4B98F606" wp14:editId="669201B6">
+            <wp:extent cx="3017520" cy="2071076"/>
+            <wp:effectExtent l="0" t="0" r="0" b="5715"/>
+            <wp:docPr id="260461998" name="Picture 1"/>
+            <wp:cNvGraphicFramePr>
+              <a:graphicFrameLocks xmlns:a="http://schemas.openxmlformats.org/drawingml/2006/main" noChangeAspect="1"/>
+            </wp:cNvGraphicFramePr>
+            <a:graphic xmlns:a="http://schemas.openxmlformats.org/drawingml/2006/main">
+              <a:graphicData uri="http://schemas.openxmlformats.org/drawingml/2006/picture">
+                <pic:pic xmlns:pic="http://schemas.openxmlformats.org/drawingml/2006/picture">
+                  <pic:nvPicPr>
+                    <pic:cNvPr id="260461998" name=""/>
+                    <pic:cNvPicPr/>
+                  </pic:nvPicPr>
+                  <pic:blipFill>
+                    <a:blip r:embed="rId6"/>
+                    <a:stretch>
+                      <a:fillRect/>
+                    </a:stretch>
+                  </pic:blipFill>
+                  <pic:spPr>
+                    <a:xfrm>
+                      <a:off x="0" y="0"/>
+                      <a:ext cx="3026354" cy="2077139"/>
+                    </a:xfrm>
+                    <a:prstGeom prst="rect">
+                      <a:avLst/>
+                    </a:prstGeom>
+                  </pic:spPr>
+                </pic:pic>
+              </a:graphicData>
+            </a:graphic>
+          </wp:inline>
+        </w:drawing>
+      </w:r>
+    </w:p>
+    <w:p>
+      <w:pPr>
+        <w:pStyle w:val="Heading1"/>
+        <w:numPr>
+          <w:ilvl w:val="0"/>
+          <w:numId w:val="2"/>
+        </w:numPr>
+        <w:spacing w:line="360" w:lineRule="auto"/>
+      </w:pPr>
+      <w:r>
         <w:t>KEAMANAN</w:t>
       </w:r>
     </w:p>
@@ -799,6 +963,7 @@
         <w:spacing w:line="360" w:lineRule="auto"/>
       </w:pPr>
       <w:r>
+        <w:lastRenderedPageBreak/>
         <w:t>PENILAIAN</w:t>
       </w:r>
     </w:p>
@@ -812,13 +977,7 @@
         <w:spacing w:line="360" w:lineRule="auto"/>
       </w:pPr>
       <w:r>
-        <w:t>Akurasi Mengikuti Jalur:</w:t>
-      </w:r>
-      <w:r>
-        <w:t xml:space="preserve"> </w:t>
-      </w:r>
-      <w:r>
-        <w:t>Salah satu aspek penilaian utama adalah sejauh mana robot mampu mengikuti jalur garis hitam dengan benar. Robot yang mengikuti jalur secara akurat akan mendapatkan skor lebih tinggi.</w:t>
+        <w:t>Akurasi Mengikuti Jalur: Salah satu aspek penilaian utama adalah sejauh mana robot mampu mengikuti jalur garis hitam dengan benar. Robot yang mengikuti jalur secara akurat akan mendapatkan skor lebih tinggi.</w:t>
       </w:r>
     </w:p>
     <w:p>
@@ -831,13 +990,7 @@
         <w:spacing w:line="360" w:lineRule="auto"/>
       </w:pPr>
       <w:r>
-        <w:t>Kecepatan:</w:t>
-      </w:r>
-      <w:r>
-        <w:t xml:space="preserve"> </w:t>
-      </w:r>
-      <w:r>
-        <w:t>Kecepatan robot dalam menyelesaikan lintasan juga merupakan faktor penilaian. Semakin cepat robot menyelesaikan lintasan dengan akurasi, semakin tinggi skornya.</w:t>
+        <w:t>Kecepatan: Kecepatan robot dalam menyelesaikan lintasan juga merupakan faktor penilaian. Semakin cepat robot menyelesaikan lintasan dengan akurasi, semakin tinggi skornya.</w:t>
       </w:r>
     </w:p>
     <w:p>
@@ -850,13 +1003,7 @@
         <w:spacing w:line="360" w:lineRule="auto"/>
       </w:pPr>
       <w:r>
-        <w:t>Kemampuan Mengatasi Rintangan:</w:t>
-      </w:r>
-      <w:r>
-        <w:t xml:space="preserve"> </w:t>
-      </w:r>
-      <w:r>
-        <w:t>Robot akan dinilai berdasarkan kemampuannya mengatasi rintangan di lintasan, seperti putaran tajam, perubahan jalur, zona warna khusus, dan garis putus-putus. Robot yang mampu melewati rintangan dengan baik akan mendapatkan poin tambahan.</w:t>
+        <w:t>Kemampuan Mengatasi Rintangan: Robot akan dinilai berdasarkan kemampuannya mengatasi rintangan di lintasan, seperti putaran tajam, perubahan jalur, zona warna khusus, dan garis putus-putus. Robot yang mampu melewati rintangan dengan baik akan mendapatkan poin tambahan.</w:t>
       </w:r>
     </w:p>
     <w:p>
@@ -869,100 +1016,90 @@
         <w:spacing w:line="360" w:lineRule="auto"/>
       </w:pPr>
       <w:r>
+        <w:t>Waktu Tercepat: Selain mengikuti lintasan dengan akurat, peserta yang menyelesaikan lintasan dalam waktu tercepat akan mendapatkan poin tambahan.</w:t>
+      </w:r>
+    </w:p>
+    <w:p>
+      <w:pPr>
+        <w:pStyle w:val="ListParagraph"/>
+        <w:numPr>
+          <w:ilvl w:val="0"/>
+          <w:numId w:val="5"/>
+        </w:numPr>
+        <w:spacing w:line="360" w:lineRule="auto"/>
+      </w:pPr>
+      <w:r>
+        <w:t>Penalti: Pelanggaran aturan lomba akan mengakibatkan penalti yang mengurangi poin yang diperoleh peserta. Pelanggaran dapat mencakup keluar dari lintasan, tidak mengikuti jalur dengan benar, atau pelanggaran lainnya yang ditentukan oleh penyelenggara.</w:t>
+      </w:r>
+    </w:p>
+    <w:p>
+      <w:pPr>
+        <w:pStyle w:val="ListParagraph"/>
+        <w:numPr>
+          <w:ilvl w:val="0"/>
+          <w:numId w:val="5"/>
+        </w:numPr>
+        <w:spacing w:line="360" w:lineRule="auto"/>
+      </w:pPr>
+      <w:r>
+        <w:t>Penilaian Tambahan: Penilaian tambahan dapat diberikan untuk elemen kreatifitas, inovasi, atau strategi yang digunakan dalam perancangan dan kendali robot.</w:t>
+      </w:r>
+    </w:p>
+    <w:p>
+      <w:pPr>
+        <w:pStyle w:val="ListParagraph"/>
+        <w:numPr>
+          <w:ilvl w:val="0"/>
+          <w:numId w:val="5"/>
+        </w:numPr>
+        <w:spacing w:line="360" w:lineRule="auto"/>
+      </w:pPr>
+      <w:r>
+        <w:t>Perhitungan Skor: Skor peserta akan dihitung dengan menjumlahkan poin yang diperoleh dari akurasi mengikuti jalur, kecepatan, kemampuan mengatasi rintangan, dan poin tambahan lainnya. Skor tinggi akan menempatkan peserta dalam peringkat yang lebih baik.</w:t>
+      </w:r>
+    </w:p>
+    <w:p>
+      <w:pPr>
+        <w:pStyle w:val="Heading1"/>
+        <w:numPr>
+          <w:ilvl w:val="0"/>
+          <w:numId w:val="2"/>
+        </w:numPr>
+      </w:pPr>
+      <w:r>
+        <w:t>PINALTI</w:t>
+      </w:r>
+    </w:p>
+    <w:p>
+      <w:r>
+        <w:t>Berikut adalah beberapa contoh pelanggaran dan penalti yang mungkin terjadi dan dilarang dalam lomba robot line follower:</w:t>
+      </w:r>
+    </w:p>
+    <w:p>
+      <w:pPr>
+        <w:pStyle w:val="ListParagraph"/>
+        <w:numPr>
+          <w:ilvl w:val="0"/>
+          <w:numId w:val="11"/>
+        </w:numPr>
+        <w:spacing w:line="360" w:lineRule="auto"/>
+      </w:pPr>
+      <w:r>
+        <w:t>Keluar dari Lintasan: Penalti akan diberikan jika robot keluar dari lintasan yang ditentukan. Penalti ini dapat berupa pengurangan poin atau waktu tambahan yang diberikan kepada peserta.</w:t>
+      </w:r>
+    </w:p>
+    <w:p>
+      <w:pPr>
+        <w:pStyle w:val="ListParagraph"/>
+        <w:numPr>
+          <w:ilvl w:val="0"/>
+          <w:numId w:val="11"/>
+        </w:numPr>
+        <w:spacing w:line="360" w:lineRule="auto"/>
+      </w:pPr>
+      <w:r>
         <w:lastRenderedPageBreak/>
-        <w:t>Waktu Tercepat:</w:t>
-      </w:r>
-      <w:r>
-        <w:t xml:space="preserve"> </w:t>
-      </w:r>
-      <w:r>
-        <w:t>Selain mengikuti lintasan dengan akurat, peserta yang menyelesaikan lintasan dalam waktu tercepat akan mendapatkan poin tambahan.</w:t>
-      </w:r>
-    </w:p>
-    <w:p>
-      <w:pPr>
-        <w:pStyle w:val="ListParagraph"/>
-        <w:numPr>
-          <w:ilvl w:val="0"/>
-          <w:numId w:val="5"/>
-        </w:numPr>
-        <w:spacing w:line="360" w:lineRule="auto"/>
-      </w:pPr>
-      <w:r>
-        <w:t>Penalti:</w:t>
-      </w:r>
-      <w:r>
-        <w:t xml:space="preserve"> </w:t>
-      </w:r>
-      <w:r>
-        <w:t>Pelanggaran aturan lomba akan mengakibatkan penalti yang mengurangi poin yang diperoleh peserta. Pelanggaran dapat mencakup keluar dari lintasan, tidak mengikuti jalur dengan benar, atau pelanggaran lainnya yang ditentukan oleh penyelenggara.</w:t>
-      </w:r>
-    </w:p>
-    <w:p>
-      <w:pPr>
-        <w:pStyle w:val="ListParagraph"/>
-        <w:numPr>
-          <w:ilvl w:val="0"/>
-          <w:numId w:val="5"/>
-        </w:numPr>
-        <w:spacing w:line="360" w:lineRule="auto"/>
-      </w:pPr>
-      <w:r>
-        <w:t>Penilaian Tambahan:</w:t>
-      </w:r>
-      <w:r>
-        <w:t xml:space="preserve"> </w:t>
-      </w:r>
-      <w:r>
-        <w:t>Penilaian tambahan dapat diberikan untuk elemen kreatifitas, inovasi, atau strategi yang digunakan dalam perancangan dan kendali robot.</w:t>
-      </w:r>
-    </w:p>
-    <w:p>
-      <w:pPr>
-        <w:pStyle w:val="ListParagraph"/>
-        <w:numPr>
-          <w:ilvl w:val="0"/>
-          <w:numId w:val="5"/>
-        </w:numPr>
-        <w:spacing w:line="360" w:lineRule="auto"/>
-      </w:pPr>
-      <w:r>
-        <w:t>Perhitungan Skor:</w:t>
-      </w:r>
-      <w:r>
-        <w:t xml:space="preserve"> </w:t>
-      </w:r>
-      <w:r>
-        <w:t xml:space="preserve">Skor peserta </w:t>
-      </w:r>
-      <w:r>
-        <w:t>akan</w:t>
-      </w:r>
-      <w:r>
-        <w:t xml:space="preserve"> dihitung dengan menjumlahkan poin yang diperoleh dari akurasi mengikuti jalur, kecepatan, kemampuan mengatasi rintangan, dan poin tambahan lainnya. Skor tinggi akan menempatkan peserta dalam peringkat yang lebih baik.</w:t>
-      </w:r>
-    </w:p>
-    <w:p>
-      <w:pPr>
-        <w:pStyle w:val="Heading1"/>
-        <w:numPr>
-          <w:ilvl w:val="0"/>
-          <w:numId w:val="2"/>
-        </w:numPr>
-      </w:pPr>
-      <w:r>
-        <w:t>PINALTI</w:t>
-      </w:r>
-    </w:p>
-    <w:p>
-      <w:r>
-        <w:t xml:space="preserve">Berikut adalah beberapa contoh pelanggaran dan penalti yang mungkin </w:t>
-      </w:r>
-      <w:r>
-        <w:t>terjadi dan dilarang</w:t>
-      </w:r>
-      <w:r>
-        <w:t xml:space="preserve"> dalam lomba robot line follower:</w:t>
+        <w:t>Tidak Mengikuti Jalur dengan Benar: Jika robot tidak mengikuti jalur garis dengan benar atau menyimpang secara signifikan dari jalur yang ditetapkan, ini dapat mengakibatkan penalti berupa pengurangan poin.</w:t>
       </w:r>
     </w:p>
     <w:p>
@@ -975,13 +1112,7 @@
         <w:spacing w:line="360" w:lineRule="auto"/>
       </w:pPr>
       <w:r>
-        <w:t>Keluar dari Lintasan:</w:t>
-      </w:r>
-      <w:r>
-        <w:t xml:space="preserve"> </w:t>
-      </w:r>
-      <w:r>
-        <w:t>Penalti akan diberikan jika robot keluar dari lintasan yang ditentukan. Penalti ini dapat berupa pengurangan poin atau waktu tambahan yang diberikan kepada peserta.</w:t>
+        <w:t>Melanggar Aturan Berat atau Ukuran Robot: Jika robot melebihi batasan berat atau ukuran yang telah ditetapkan, ini dapat mengakibatkan penalti seperti pengurangan poin atau diskualifikasi.</w:t>
       </w:r>
     </w:p>
     <w:p>
@@ -994,13 +1125,7 @@
         <w:spacing w:line="360" w:lineRule="auto"/>
       </w:pPr>
       <w:r>
-        <w:t>Tidak Mengikuti Jalur dengan Benar:</w:t>
-      </w:r>
-      <w:r>
-        <w:t xml:space="preserve"> </w:t>
-      </w:r>
-      <w:r>
-        <w:t>Jika robot tidak mengikuti jalur garis dengan benar atau menyimpang secara signifikan dari jalur yang ditetapkan, ini dapat mengakibatkan penalti berupa pengurangan poin.</w:t>
+        <w:t>Kesalahan Teknis atau Kerusakan Robot: Robot yang mengalami kesalahan teknis atau kerusakan selama lomba mungkin mendapatkan waktu tambahan atau pengurangan poin tergantung pada aturan yang berlaku.</w:t>
       </w:r>
     </w:p>
     <w:p>
@@ -1013,13 +1138,7 @@
         <w:spacing w:line="360" w:lineRule="auto"/>
       </w:pPr>
       <w:r>
-        <w:t>Melanggar Aturan Berat atau Ukuran Robot:</w:t>
-      </w:r>
-      <w:r>
-        <w:t xml:space="preserve"> </w:t>
-      </w:r>
-      <w:r>
-        <w:t>Jika robot melebihi batasan berat atau ukuran yang telah ditetapkan, ini dapat mengakibatkan penalti seperti pengurangan poin atau diskualifikasi.</w:t>
+        <w:t>Penalti Etika: Pelanggaran etika, seperti mencoba mengganggu peserta lain atau berperilaku tidak sportif, juga dapat mengakibatkan penalti.</w:t>
       </w:r>
     </w:p>
     <w:p>
@@ -1032,13 +1151,7 @@
         <w:spacing w:line="360" w:lineRule="auto"/>
       </w:pPr>
       <w:r>
-        <w:t>Kesalahan Teknis atau Kerusakan Robot:</w:t>
-      </w:r>
-      <w:r>
-        <w:t xml:space="preserve"> </w:t>
-      </w:r>
-      <w:r>
-        <w:t>Robot yang mengalami kesalahan teknis atau kerusakan selama lomba mungkin mendapatkan waktu tambahan atau pengurangan poin tergantung pada aturan yang berlaku.</w:t>
+        <w:t>Ketidakpatuhan dengan Aturan Keselamatan: Robot yang dianggap tidak aman atau dapat membahayakan peserta, penonton, atau orang lain yang berada di sekitar lintasan dapat dikenakan penalti atau diskualifikasi.</w:t>
       </w:r>
     </w:p>
     <w:p>
@@ -1051,13 +1164,10 @@
         <w:spacing w:line="360" w:lineRule="auto"/>
       </w:pPr>
       <w:r>
-        <w:t>Penalti Etika:</w:t>
-      </w:r>
-      <w:r>
-        <w:t xml:space="preserve"> </w:t>
-      </w:r>
-      <w:r>
-        <w:t>Pelanggaran etika, seperti mencoba mengganggu peserta lain atau berperilaku tidak sportif, juga dapat mengakibatkan penalti.</w:t>
+        <w:t xml:space="preserve">Penggunaan Perangkat Tidak Disetujui: Penggunaan perangkat keras atau perangkat tambahan yang tidak diizinkan dalam aturan lomba dapat mengakibatkan penalti. </w:t>
+      </w:r>
+      <w:r>
+        <w:t>Ini bisa termasuk perangkat eksternal yang memberikan keuntungan tidak sah, seperti perangkat tambahan yang memungkinkan robot untuk menerima bantuan eksternal dalam mengikuti lintasan</w:t>
       </w:r>
     </w:p>
     <w:p>
@@ -1070,58 +1180,7 @@
         <w:spacing w:line="360" w:lineRule="auto"/>
       </w:pPr>
       <w:r>
-        <w:lastRenderedPageBreak/>
-        <w:t>Ketidakpatuhan dengan Aturan Keselamatan:</w:t>
-      </w:r>
-      <w:r>
-        <w:t xml:space="preserve"> </w:t>
-      </w:r>
-      <w:r>
-        <w:t>Robot yang dianggap tidak aman atau dapat membahayakan peserta, penonton, atau orang lain yang berada di sekitar lintasan dapat dikenakan penalti atau diskualifikasi.</w:t>
-      </w:r>
-    </w:p>
-    <w:p>
-      <w:pPr>
-        <w:pStyle w:val="ListParagraph"/>
-        <w:numPr>
-          <w:ilvl w:val="0"/>
-          <w:numId w:val="11"/>
-        </w:numPr>
-        <w:spacing w:line="360" w:lineRule="auto"/>
-      </w:pPr>
-      <w:r>
-        <w:t>Penggunaan Perangkat Tidak Disetujui:</w:t>
-      </w:r>
-      <w:r>
-        <w:t xml:space="preserve"> </w:t>
-      </w:r>
-      <w:r>
-        <w:t>Penggunaan perangkat keras atau perangkat tambahan yang tidak diizinkan dalam aturan lomba dapat mengakibatkan penalti.</w:t>
-      </w:r>
-      <w:r>
-        <w:t xml:space="preserve"> </w:t>
-      </w:r>
-      <w:r>
-        <w:t>Ini bisa termasuk perangkat eksternal yang memberikan keuntungan tidak sah, seperti perangkat tambahan yang memungkinkan robot untuk menerima bantuan eksternal dalam mengikuti lintasan</w:t>
-      </w:r>
-    </w:p>
-    <w:p>
-      <w:pPr>
-        <w:pStyle w:val="ListParagraph"/>
-        <w:numPr>
-          <w:ilvl w:val="0"/>
-          <w:numId w:val="11"/>
-        </w:numPr>
-        <w:spacing w:line="360" w:lineRule="auto"/>
-      </w:pPr>
-      <w:r>
-        <w:t>Pelanggaran Waktu:</w:t>
-      </w:r>
-      <w:r>
-        <w:t xml:space="preserve"> </w:t>
-      </w:r>
-      <w:r>
-        <w:t>Peserta yang tidak menyelesaikan lintasan dalam batasan waktu yang ditentukan oleh panitia lomba dapat dikenai penalti berupa pengurangan poin atau diskualifikasi.</w:t>
+        <w:t>Pelanggaran Waktu: Peserta yang tidak menyelesaikan lintasan dalam batasan waktu yang ditentukan oleh panitia lomba dapat dikenai penalti berupa pengurangan poin atau diskualifikasi.</w:t>
       </w:r>
     </w:p>
     <w:p>
@@ -1219,6 +1278,7 @@
         <w:pStyle w:val="ListParagraph"/>
       </w:pPr>
       <w:r>
+        <w:lastRenderedPageBreak/>
         <w:t>Jika robot menggunakan perangkat yang dapat menghasilkan panas berlebih, seperti motor atau komponen elektronik, pastikan ada perlindungan terhadap suhu tinggi untuk mencegah kebakaran atau kerusakan.</w:t>
       </w:r>
     </w:p>
@@ -3007,6 +3067,7 @@
   <w:style w:type="character" w:default="1" w:styleId="DefaultParagraphFont">
     <w:name w:val="Default Paragraph Font"/>
     <w:uiPriority w:val="1"/>
+    <w:semiHidden/>
     <w:unhideWhenUsed/>
   </w:style>
   <w:style w:type="table" w:default="1" w:styleId="TableNormal">

</xml_diff>